<commit_message>
MSc Thesis update. MSc Thesis .pptx placeholder added.
</commit_message>
<xml_diff>
--- a/doc/MSc_Thesis_Aleksa_Arsic.docx
+++ b/doc/MSc_Thesis_Aleksa_Arsic.docx
@@ -487,7 +487,34 @@
                       <w:szCs w:val="28"/>
                       <w:lang w:eastAsia="en-GB"/>
                     </w:rPr>
-                    <w:t>адаптивно одржавање растојања уз помоћ обраде слике моделима машинског учења и примене система аутоматског управљања унутар КАРЛА симулатора</w:t>
+                    <w:t>адаптивно одржавање растојања</w:t>
+                  </w:r>
+                  <w:r>
+                    <w:rPr>
+                      <w:rFonts w:ascii="Arial" w:hAnsi="Arial"/>
+                      <w:b/>
+                      <w:szCs w:val="28"/>
+                      <w:lang w:val="en-US" w:eastAsia="en-GB"/>
+                    </w:rPr>
+                    <w:t xml:space="preserve"> </w:t>
+                  </w:r>
+                  <w:r>
+                    <w:rPr>
+                      <w:rFonts w:ascii="Arial" w:hAnsi="Arial"/>
+                      <w:b/>
+                      <w:szCs w:val="28"/>
+                      <w:lang w:eastAsia="en-GB"/>
+                    </w:rPr>
+                    <w:t>између возила</w:t>
+                  </w:r>
+                  <w:r>
+                    <w:rPr>
+                      <w:rFonts w:ascii="Arial" w:hAnsi="Arial"/>
+                      <w:b/>
+                      <w:szCs w:val="28"/>
+                      <w:lang w:eastAsia="en-GB"/>
+                    </w:rPr>
+                    <w:t xml:space="preserve"> уз помоћ обраде слике моделима машинског учења и примене система аутоматског управљања унутар КАРЛА симулатора</w:t>
                   </w:r>
                 </w:p>
                 <w:p>
@@ -1428,7 +1455,7 @@
       <w:tr>
         <w:trPr>
           <w:cantSplit/>
-          <w:trHeight w:hRule="exact" w:val="800"/>
+          <w:trHeight w:hRule="exact" w:val="919"/>
         </w:trPr>
         <w:tc>
           <w:tcPr>
@@ -1486,7 +1513,6 @@
             <w:pPr>
               <w:spacing w:before="60" w:after="60" w:line="240" w:lineRule="auto"/>
               <w:ind w:firstLine="0"/>
-              <w:jc w:val="left"/>
               <w:rPr>
                 <w:rFonts w:ascii="Arial" w:hAnsi="Arial" w:cs="Arial"/>
                 <w:b/>
@@ -1502,10 +1528,29 @@
                 <w:b/>
                 <w:sz w:val="18"/>
                 <w:szCs w:val="18"/>
-                <w:highlight w:val="yellow"/>
                 <w:lang w:eastAsia="en-GB"/>
               </w:rPr>
-              <w:t>Једно решење система за праћење пажње возача уз помоћ обраде слика моделима машинског учења</w:t>
+              <w:t>Једно решење за адаптивно одржавање растојања</w:t>
+            </w:r>
+            <w:r>
+              <w:rPr>
+                <w:rFonts w:ascii="Arial" w:hAnsi="Arial" w:cs="Arial"/>
+                <w:b/>
+                <w:sz w:val="18"/>
+                <w:szCs w:val="18"/>
+                <w:lang w:eastAsia="en-GB"/>
+              </w:rPr>
+              <w:t xml:space="preserve"> између возила</w:t>
+            </w:r>
+            <w:r>
+              <w:rPr>
+                <w:rFonts w:ascii="Arial" w:hAnsi="Arial" w:cs="Arial"/>
+                <w:b/>
+                <w:sz w:val="18"/>
+                <w:szCs w:val="18"/>
+                <w:lang w:eastAsia="en-GB"/>
+              </w:rPr>
+              <w:t xml:space="preserve"> уз помоћ обраде слике моделима машинског учења и примене система аутоматског управљања унутар КАРЛА симулатора</w:t>
             </w:r>
           </w:p>
         </w:tc>
@@ -2582,7 +2627,7 @@
       <w:tr>
         <w:trPr>
           <w:cantSplit/>
-          <w:trHeight w:hRule="exact" w:val="500"/>
+          <w:trHeight w:hRule="exact" w:val="748"/>
         </w:trPr>
         <w:tc>
           <w:tcPr>
@@ -2678,7 +2723,6 @@
             <w:pPr>
               <w:spacing w:before="60" w:after="60" w:line="240" w:lineRule="auto"/>
               <w:ind w:firstLine="0"/>
-              <w:jc w:val="left"/>
               <w:rPr>
                 <w:rFonts w:ascii="Arial" w:hAnsi="Arial" w:cs="Arial"/>
                 <w:b/>
@@ -2694,9 +2738,17 @@
                 <w:b/>
                 <w:sz w:val="18"/>
                 <w:szCs w:val="18"/>
-                <w:highlight w:val="yellow"/>
-              </w:rPr>
-              <w:t>Машинско учење, дубоко учење, вештачке неуронске мреже, конволутивне неуронске мреже, обрада слике, пажња возача</w:t>
+              </w:rPr>
+              <w:t xml:space="preserve">Машинско учење, дубоко учење, вештачке неуронске мреже, конволутивне неуронске мреже, обрада слике, </w:t>
+            </w:r>
+            <w:r>
+              <w:rPr>
+                <w:rFonts w:ascii="Arial" w:hAnsi="Arial" w:cs="Arial"/>
+                <w:b/>
+                <w:sz w:val="18"/>
+                <w:szCs w:val="18"/>
+              </w:rPr>
+              <w:t>систему аутоматског управљања, одржавање растојања</w:t>
             </w:r>
           </w:p>
         </w:tc>
@@ -3018,10 +3070,29 @@
                 <w:b/>
                 <w:sz w:val="18"/>
                 <w:szCs w:val="18"/>
-                <w:highlight w:val="yellow"/>
                 <w:lang w:eastAsia="en-GB"/>
               </w:rPr>
-              <w:t>Систем за праћење пажње возача заснован на обради слике уз помоћ принципа машинског учења и конволутивним неуронских мрежа. У раду је приказана теоријска позадина, решења за генерисање и означавање скупова података, апликација за праћење пажње возача, као и евалуација решења.</w:t>
+              <w:t xml:space="preserve">Систем за адаптивно одржавање растојања заснован на обради слике уз помоћ принципа машинског учења и система аутоматског управљања </w:t>
+            </w:r>
+            <w:r>
+              <w:rPr>
+                <w:rFonts w:ascii="Arial" w:hAnsi="Arial" w:cs="Arial"/>
+                <w:b/>
+                <w:sz w:val="18"/>
+                <w:szCs w:val="18"/>
+                <w:lang w:eastAsia="en-GB"/>
+              </w:rPr>
+              <w:t>унутар</w:t>
+            </w:r>
+            <w:r>
+              <w:rPr>
+                <w:rFonts w:ascii="Arial" w:hAnsi="Arial" w:cs="Arial"/>
+                <w:b/>
+                <w:sz w:val="18"/>
+                <w:szCs w:val="18"/>
+                <w:lang w:eastAsia="en-GB"/>
+              </w:rPr>
+              <w:t xml:space="preserve"> КАРЛА симулатора за симулације саобраћајних ситуација. У раду је приказана теоријска позадина овог система, као и програмско решење и постигнути резултати.</w:t>
             </w:r>
           </w:p>
         </w:tc>
@@ -4228,7 +4299,6 @@
             <w:pPr>
               <w:spacing w:before="60" w:after="60" w:line="240" w:lineRule="auto"/>
               <w:ind w:firstLine="0"/>
-              <w:jc w:val="left"/>
               <w:rPr>
                 <w:rFonts w:ascii="Arial" w:hAnsi="Arial" w:cs="Arial"/>
                 <w:b/>
@@ -4244,10 +4314,9 @@
                 <w:b/>
                 <w:sz w:val="18"/>
                 <w:szCs w:val="18"/>
-                <w:highlight w:val="yellow"/>
                 <w:lang w:val="en-GB" w:eastAsia="en-GB"/>
               </w:rPr>
-              <w:t>One solution of driver monitoring system using image processing with machine learning model</w:t>
+              <w:t xml:space="preserve">One solution </w:t>
             </w:r>
             <w:r>
               <w:rPr>
@@ -4255,10 +4324,39 @@
                 <w:b/>
                 <w:sz w:val="18"/>
                 <w:szCs w:val="18"/>
-                <w:highlight w:val="yellow"/>
+                <w:lang w:val="en-GB" w:eastAsia="en-GB"/>
+              </w:rPr>
+              <w:t xml:space="preserve">of adaptive cruise control </w:t>
+            </w:r>
+            <w:r>
+              <w:rPr>
+                <w:rFonts w:ascii="Arial" w:hAnsi="Arial" w:cs="Arial"/>
+                <w:b/>
+                <w:sz w:val="18"/>
+                <w:szCs w:val="18"/>
+                <w:lang w:val="en-GB" w:eastAsia="en-GB"/>
+              </w:rPr>
+              <w:t>system using image processing with machine learning model</w:t>
+            </w:r>
+            <w:r>
+              <w:rPr>
+                <w:rFonts w:ascii="Arial" w:hAnsi="Arial" w:cs="Arial"/>
+                <w:b/>
+                <w:sz w:val="18"/>
+                <w:szCs w:val="18"/>
                 <w:lang w:val="en-US" w:eastAsia="en-GB"/>
               </w:rPr>
               <w:t>s</w:t>
+            </w:r>
+            <w:r>
+              <w:rPr>
+                <w:rFonts w:ascii="Arial" w:hAnsi="Arial" w:cs="Arial"/>
+                <w:b/>
+                <w:sz w:val="18"/>
+                <w:szCs w:val="18"/>
+                <w:lang w:val="en-US" w:eastAsia="en-GB"/>
+              </w:rPr>
+              <w:t xml:space="preserve"> and control system theory inside CARLA simulator</w:t>
             </w:r>
           </w:p>
         </w:tc>
@@ -4329,6 +4427,7 @@
                 <w:rFonts w:ascii="Arial" w:hAnsi="Arial" w:cs="Arial"/>
                 <w:sz w:val="18"/>
                 <w:szCs w:val="18"/>
+                <w:lang w:val="en-US"/>
               </w:rPr>
             </w:pPr>
             <w:r>
@@ -4338,6 +4437,24 @@
                 <w:szCs w:val="18"/>
               </w:rPr>
               <w:t>Serbian</w:t>
+            </w:r>
+            <w:r>
+              <w:rPr>
+                <w:rFonts w:ascii="Arial" w:hAnsi="Arial" w:cs="Arial"/>
+                <w:sz w:val="18"/>
+                <w:szCs w:val="18"/>
+                <w:lang w:val="en-US"/>
+              </w:rPr>
+              <w:t xml:space="preserve"> / </w:t>
+            </w:r>
+            <w:r>
+              <w:rPr>
+                <w:rFonts w:ascii="Arial" w:hAnsi="Arial" w:cs="Arial"/>
+                <w:sz w:val="18"/>
+                <w:szCs w:val="18"/>
+                <w:lang w:val="en-US"/>
+              </w:rPr>
+              <w:t>cyrillic</w:t>
             </w:r>
           </w:p>
         </w:tc>
@@ -5187,7 +5304,7 @@
       <w:tr>
         <w:trPr>
           <w:cantSplit/>
-          <w:trHeight w:hRule="exact" w:val="500"/>
+          <w:trHeight w:hRule="exact" w:val="793"/>
         </w:trPr>
         <w:tc>
           <w:tcPr>
@@ -5261,7 +5378,6 @@
             <w:pPr>
               <w:spacing w:before="60" w:after="60" w:line="240" w:lineRule="auto"/>
               <w:ind w:firstLine="0"/>
-              <w:jc w:val="left"/>
               <w:rPr>
                 <w:rFonts w:ascii="Arial" w:hAnsi="Arial" w:cs="Arial"/>
                 <w:sz w:val="18"/>
@@ -5275,10 +5391,18 @@
                 <w:rFonts w:ascii="Arial" w:hAnsi="Arial" w:cs="Arial"/>
                 <w:sz w:val="18"/>
                 <w:szCs w:val="18"/>
-                <w:highlight w:val="yellow"/>
                 <w:lang w:val="pl-PL"/>
               </w:rPr>
-              <w:t>Machine learning, deep learning, artificial neural networks, convolutional neural networks, image processing, driver attention</w:t>
+              <w:t xml:space="preserve">Machine learning, deep learning, artificial neural networks, convolutional neural networks, image processing, </w:t>
+            </w:r>
+            <w:r>
+              <w:rPr>
+                <w:rFonts w:ascii="Arial" w:hAnsi="Arial" w:cs="Arial"/>
+                <w:sz w:val="18"/>
+                <w:szCs w:val="18"/>
+                <w:lang w:val="pl-PL"/>
+              </w:rPr>
+              <w:t>control systems, adaptive cruise control</w:t>
             </w:r>
           </w:p>
         </w:tc>
@@ -5554,9 +5678,10 @@
               <w:ind w:firstLine="0"/>
               <w:rPr>
                 <w:rFonts w:ascii="Arial" w:hAnsi="Arial" w:cs="Arial"/>
+                <w:b/>
                 <w:sz w:val="18"/>
                 <w:szCs w:val="18"/>
-                <w:highlight w:val="yellow"/>
+                <w:lang w:val="en-US" w:eastAsia="en-GB"/>
               </w:rPr>
             </w:pPr>
             <w:r>
@@ -5565,10 +5690,129 @@
                 <w:b/>
                 <w:sz w:val="18"/>
                 <w:szCs w:val="18"/>
-                <w:highlight w:val="yellow"/>
                 <w:lang w:val="en-US" w:eastAsia="en-GB"/>
               </w:rPr>
-              <w:t>Driver monitoring system based on image processing with machine learning principals and convolutional neural networks. In this paper, theoretical background is shown, solutions for generating and labeling datasets, driver monitoring application and testing methods and results.</w:t>
+              <w:t>Adaptive cruise control system based on image processing with</w:t>
+            </w:r>
+            <w:r>
+              <w:rPr>
+                <w:rFonts w:ascii="Arial" w:hAnsi="Arial" w:cs="Arial"/>
+                <w:b/>
+                <w:sz w:val="18"/>
+                <w:szCs w:val="18"/>
+                <w:lang w:val="en-US" w:eastAsia="en-GB"/>
+              </w:rPr>
+              <w:t xml:space="preserve"> </w:t>
+            </w:r>
+            <w:r>
+              <w:rPr>
+                <w:rFonts w:ascii="Arial" w:hAnsi="Arial" w:cs="Arial"/>
+                <w:b/>
+                <w:sz w:val="18"/>
+                <w:szCs w:val="18"/>
+                <w:lang w:val="en-US" w:eastAsia="en-GB"/>
+              </w:rPr>
+              <w:t>machine learning principals, convolutional neural networks</w:t>
+            </w:r>
+            <w:r>
+              <w:rPr>
+                <w:rFonts w:ascii="Arial" w:hAnsi="Arial" w:cs="Arial"/>
+                <w:b/>
+                <w:sz w:val="18"/>
+                <w:szCs w:val="18"/>
+                <w:lang w:val="en-US" w:eastAsia="en-GB"/>
+              </w:rPr>
+              <w:t xml:space="preserve"> </w:t>
+            </w:r>
+            <w:r>
+              <w:rPr>
+                <w:rFonts w:ascii="Arial" w:hAnsi="Arial" w:cs="Arial"/>
+                <w:b/>
+                <w:sz w:val="18"/>
+                <w:szCs w:val="18"/>
+                <w:lang w:val="en-US" w:eastAsia="en-GB"/>
+              </w:rPr>
+              <w:t>and</w:t>
+            </w:r>
+            <w:r>
+              <w:rPr>
+                <w:rFonts w:ascii="Arial" w:hAnsi="Arial" w:cs="Arial"/>
+                <w:b/>
+                <w:sz w:val="18"/>
+                <w:szCs w:val="18"/>
+                <w:lang w:val="en-US" w:eastAsia="en-GB"/>
+              </w:rPr>
+              <w:t xml:space="preserve"> </w:t>
+            </w:r>
+            <w:r>
+              <w:rPr>
+                <w:rFonts w:ascii="Arial" w:hAnsi="Arial" w:cs="Arial"/>
+                <w:b/>
+                <w:sz w:val="18"/>
+                <w:szCs w:val="18"/>
+                <w:lang w:val="en-US" w:eastAsia="en-GB"/>
+              </w:rPr>
+              <w:t>control systems inside CARLA simulator. In this paper,</w:t>
+            </w:r>
+            <w:r>
+              <w:rPr>
+                <w:rFonts w:ascii="Arial" w:hAnsi="Arial" w:cs="Arial"/>
+                <w:b/>
+                <w:sz w:val="18"/>
+                <w:szCs w:val="18"/>
+                <w:lang w:val="en-US" w:eastAsia="en-GB"/>
+              </w:rPr>
+              <w:t xml:space="preserve"> </w:t>
+            </w:r>
+            <w:r>
+              <w:rPr>
+                <w:rFonts w:ascii="Arial" w:hAnsi="Arial" w:cs="Arial"/>
+                <w:b/>
+                <w:sz w:val="18"/>
+                <w:szCs w:val="18"/>
+                <w:lang w:val="en-US" w:eastAsia="en-GB"/>
+              </w:rPr>
+              <w:t>theoretical</w:t>
+            </w:r>
+            <w:r>
+              <w:rPr>
+                <w:rFonts w:ascii="Arial" w:hAnsi="Arial" w:cs="Arial"/>
+                <w:b/>
+                <w:sz w:val="18"/>
+                <w:szCs w:val="18"/>
+                <w:lang w:val="en-US" w:eastAsia="en-GB"/>
+              </w:rPr>
+              <w:t xml:space="preserve"> </w:t>
+            </w:r>
+            <w:r>
+              <w:rPr>
+                <w:rFonts w:ascii="Arial" w:hAnsi="Arial" w:cs="Arial"/>
+                <w:b/>
+                <w:sz w:val="18"/>
+                <w:szCs w:val="18"/>
+                <w:lang w:val="en-US" w:eastAsia="en-GB"/>
+              </w:rPr>
+              <w:t>background of the system is shown, adaptive cruise</w:t>
+            </w:r>
+            <w:r>
+              <w:rPr>
+                <w:rFonts w:ascii="Arial" w:hAnsi="Arial" w:cs="Arial"/>
+                <w:b/>
+                <w:sz w:val="18"/>
+                <w:szCs w:val="18"/>
+                <w:lang w:val="en-US" w:eastAsia="en-GB"/>
+              </w:rPr>
+              <w:t xml:space="preserve"> </w:t>
+            </w:r>
+            <w:r>
+              <w:rPr>
+                <w:rFonts w:ascii="Arial" w:hAnsi="Arial" w:cs="Arial"/>
+                <w:b/>
+                <w:sz w:val="18"/>
+                <w:szCs w:val="18"/>
+                <w:lang w:val="en-US" w:eastAsia="en-GB"/>
+              </w:rPr>
+              <w:t>control implementation, testing methods and results.</w:t>
             </w:r>
           </w:p>
         </w:tc>
@@ -6143,7 +6387,31 @@
         <w:rPr>
           <w:rFonts w:eastAsiaTheme="minorHAnsi"/>
         </w:rPr>
-        <w:t xml:space="preserve">Велику захвалност дугујем ментору др Богдану Павковићу који је својом стручношћу и стрпљењем потпомогао изради овог рада, те изузетном стручњаку у пољу машинског учења и великом пријатељу овога рада др Велибору Илићу. </w:t>
+        <w:t>Велику захвалност дугујем ментору</w:t>
+      </w:r>
+      <w:r>
+        <w:rPr>
+          <w:rFonts w:eastAsiaTheme="minorHAnsi"/>
+        </w:rPr>
+        <w:t>,</w:t>
+      </w:r>
+      <w:r>
+        <w:rPr>
+          <w:rFonts w:eastAsiaTheme="minorHAnsi"/>
+        </w:rPr>
+        <w:t xml:space="preserve"> др Богдану Павковићу који је својом стручношћу и стрпљењем потпомогао изради овог рада, те изузетном стручњаку у пољу машинског учења и великом пријатељу овога рада</w:t>
+      </w:r>
+      <w:r>
+        <w:rPr>
+          <w:rFonts w:eastAsiaTheme="minorHAnsi"/>
+        </w:rPr>
+        <w:t>,</w:t>
+      </w:r>
+      <w:r>
+        <w:rPr>
+          <w:rFonts w:eastAsiaTheme="minorHAnsi"/>
+        </w:rPr>
+        <w:t xml:space="preserve"> др Велибору Илићу. </w:t>
       </w:r>
     </w:p>
     <w:p>
@@ -12678,7 +12946,35 @@
             <w:rStyle w:val="Hyperlink"/>
             <w:noProof/>
           </w:rPr>
-          <w:t xml:space="preserve"> Метрика тачности валидације</w:t>
+          <w:t xml:space="preserve"> </w:t>
+        </w:r>
+        <w:r>
+          <w:rPr>
+            <w:rStyle w:val="Hyperlink"/>
+            <w:noProof/>
+          </w:rPr>
+          <w:t>Формула м</w:t>
+        </w:r>
+        <w:r>
+          <w:rPr>
+            <w:rStyle w:val="Hyperlink"/>
+            <w:noProof/>
+          </w:rPr>
+          <w:t>етрик</w:t>
+        </w:r>
+        <w:r>
+          <w:rPr>
+            <w:rStyle w:val="Hyperlink"/>
+            <w:noProof/>
+          </w:rPr>
+          <w:t>е</w:t>
+        </w:r>
+        <w:r>
+          <w:rPr>
+            <w:rStyle w:val="Hyperlink"/>
+            <w:noProof/>
+          </w:rPr>
+          <w:t xml:space="preserve"> тачности валидације</w:t>
         </w:r>
         <w:r>
           <w:rPr>
@@ -12929,7 +13225,35 @@
             <w:rStyle w:val="Hyperlink"/>
             <w:noProof/>
           </w:rPr>
-          <w:t xml:space="preserve"> Функција доброте</w:t>
+          <w:t xml:space="preserve"> </w:t>
+        </w:r>
+        <w:r>
+          <w:rPr>
+            <w:rStyle w:val="Hyperlink"/>
+            <w:noProof/>
+          </w:rPr>
+          <w:t>Формула ф</w:t>
+        </w:r>
+        <w:r>
+          <w:rPr>
+            <w:rStyle w:val="Hyperlink"/>
+            <w:noProof/>
+          </w:rPr>
+          <w:t>ункциј</w:t>
+        </w:r>
+        <w:r>
+          <w:rPr>
+            <w:rStyle w:val="Hyperlink"/>
+            <w:noProof/>
+          </w:rPr>
+          <w:t>е</w:t>
+        </w:r>
+        <w:r>
+          <w:rPr>
+            <w:rStyle w:val="Hyperlink"/>
+            <w:noProof/>
+          </w:rPr>
+          <w:t xml:space="preserve"> доброте</w:t>
         </w:r>
         <w:r>
           <w:rPr>
@@ -13514,37 +13838,20 @@
         <w:t>Tensorflow 2.0</w:t>
       </w:r>
       <w:r>
-        <w:t xml:space="preserve"> Питон (енг. </w:t>
+        <w:t xml:space="preserve"> Питон библиотеке која у себи садржи</w:t>
+      </w:r>
+      <w:r>
+        <w:t xml:space="preserve"> </w:t>
       </w:r>
       <w:r>
         <w:rPr>
           <w:i/>
           <w:iCs/>
-          <w:lang w:val="en-US"/>
-        </w:rPr>
-        <w:t>Python</w:t>
-      </w:r>
-      <w:r>
-        <w:rPr>
-          <w:lang w:val="en-US"/>
-        </w:rPr>
-        <w:t>)</w:t>
-      </w:r>
-      <w:r>
-        <w:t xml:space="preserve"> библиотеке која у себи садржи </w:t>
-      </w:r>
-      <w:r>
-        <w:t xml:space="preserve">Керас (енг. </w:t>
-      </w:r>
-      <w:r>
-        <w:rPr>
-          <w:i/>
-          <w:iCs/>
         </w:rPr>
         <w:t>Keras</w:t>
       </w:r>
       <w:r>
-        <w:t xml:space="preserve">) </w:t>
+        <w:t xml:space="preserve"> </w:t>
       </w:r>
       <w:r>
         <w:t>модул потребан за дефинисање њеног модела.</w:t>
@@ -13639,21 +13946,13 @@
         <w:t>Теоријске основе</w:t>
       </w:r>
       <w:r>
-        <w:t xml:space="preserve"> – у овом поглављу дат је кратак преглед теоријских основа машинског учења, дубоког учења, конволутивних неуронских мрежа, система аутоматског управљања, ПИД контролера и КАРЛА (енг. </w:t>
-      </w:r>
-      <w:r>
-        <w:rPr>
-          <w:i/>
-          <w:iCs/>
-          <w:lang w:val="en-US"/>
-        </w:rPr>
-        <w:t>CARLA</w:t>
-      </w:r>
-      <w:r>
-        <w:rPr>
-          <w:lang w:val="en-US"/>
-        </w:rPr>
-        <w:t xml:space="preserve">) </w:t>
+        <w:t xml:space="preserve"> – у овом поглављу дат је кратак преглед теоријских основа машинског учења, дубоког учења, конволутивних неуронских мрежа, система аутоматског управљања, ПИД контролера и КАРЛА</w:t>
+      </w:r>
+      <w:r>
+        <w:rPr>
+          <w:lang w:val="en-US"/>
+        </w:rPr>
+        <w:t xml:space="preserve"> </w:t>
       </w:r>
       <w:r>
         <w:t xml:space="preserve">симулатора. </w:t>
@@ -13855,24 +14154,7 @@
         <w:t xml:space="preserve">, те комерцијална решења вуку корене из прошлог века. </w:t>
       </w:r>
       <w:r>
-        <w:t xml:space="preserve">Међутим, развојем технике и аутомобилске индустрије, најпопуларније поље истраживања у оквиру напредних система за асистенцију возачу (енг. </w:t>
-      </w:r>
-      <w:r>
-        <w:rPr>
-          <w:i/>
-          <w:iCs/>
-          <w:lang w:val="en-US"/>
-        </w:rPr>
-        <w:t>Advanced Driver Assistance System – ADAS</w:t>
-      </w:r>
-      <w:r>
-        <w:rPr>
-          <w:lang w:val="en-US"/>
-        </w:rPr>
-        <w:t>)</w:t>
-      </w:r>
-      <w:r>
-        <w:t xml:space="preserve"> представљају управо системи адаптивног одржавања растојања. </w:t>
+        <w:t xml:space="preserve">Међутим, развојем технике и аутомобилске индустрије, најпопуларније поље истраживања у оквиру напредних система за асистенцију возачу представљају управо системи адаптивног одржавања растојања. </w:t>
       </w:r>
       <w:r>
         <w:t>Ови системи</w:t>
@@ -14184,14 +14466,7 @@
         <w:rPr>
           <w:color w:val="000000"/>
         </w:rPr>
-        <w:t xml:space="preserve">видљива је велика улога интелигентних </w:t>
-      </w:r>
-      <w:r>
-        <w:rPr>
-          <w:color w:val="000000"/>
-        </w:rPr>
-        <w:lastRenderedPageBreak/>
-        <w:t>система за лонгитудиналну контролу возила</w:t>
+        <w:t>видљива је велика улога интелигентних система за лонгитудиналну контролу возила</w:t>
       </w:r>
       <w:r>
         <w:rPr>
@@ -14211,6 +14486,7 @@
         <w:rPr>
           <w:color w:val="000000"/>
         </w:rPr>
+        <w:lastRenderedPageBreak/>
         <w:t xml:space="preserve">У раду </w:t>
       </w:r>
       <w:sdt>
@@ -14456,18 +14732,7 @@
         <w:ind w:firstLine="432"/>
       </w:pPr>
       <w:r>
-        <w:t xml:space="preserve">Ово поглавље покрива кратке теоријске основе машинског учења, дубоког учења, конволутивних неуронских мрежа, система аутоматског управљања и КАРЛА (енг. </w:t>
-      </w:r>
-      <w:r>
-        <w:rPr>
-          <w:i/>
-          <w:iCs/>
-          <w:lang w:val="en-US"/>
-        </w:rPr>
-        <w:t>Carla</w:t>
-      </w:r>
-      <w:r>
-        <w:t xml:space="preserve">) симулатора које представљају основу овог рада. </w:t>
+        <w:t xml:space="preserve">Ово поглавље покрива кратке теоријске основе машинског учења, дубоког учења, конволутивних неуронских мрежа, система аутоматског управљања и КАРЛА симулатора које представљају основу овог рада. </w:t>
       </w:r>
     </w:p>
     <w:p>
@@ -15470,7 +15735,7 @@
             <v:path o:extrusionok="f" gradientshapeok="t" o:connecttype="rect"/>
             <o:lock v:ext="edit" aspectratio="t"/>
           </v:shapetype>
-          <v:shape id="_x0000_i1026" type="#_x0000_t75" style="width:201pt;height:183.5pt">
+          <v:shape id="_x0000_i1026" type="#_x0000_t75" style="width:201.05pt;height:183.25pt">
             <v:imagedata r:id="rId24" o:title="rgb"/>
           </v:shape>
         </w:pict>
@@ -20044,16 +20309,7 @@
     </w:p>
     <w:p>
       <w:r>
-        <w:t xml:space="preserve">КАРЛА (енг. </w:t>
-      </w:r>
-      <w:r>
-        <w:rPr>
-          <w:lang w:val="en-US"/>
-        </w:rPr>
-        <w:t xml:space="preserve">CARLA) </w:t>
-      </w:r>
-      <w:r>
-        <w:t xml:space="preserve">симулатор представља симулатор отвореног кода </w:t>
+        <w:t xml:space="preserve">КАРЛА симулатор представља симулатор отвореног кода </w:t>
       </w:r>
       <w:r>
         <w:t>направљен</w:t>
@@ -20159,21 +20415,13 @@
     <w:p>
       <w:r>
         <w:tab/>
-        <w:t xml:space="preserve">Начин функционисања симулатора заснива се на клијент-сервер комуникацији, где је симулаторски сервер задужен за све радње које се тичу саме симулације, као што су: читање сензора, прерачунавање физике, ажурирање стања КАРЛА симулационог света и инстанци саобраћајних објеката у њему. Са друге стране, КАРЛА клијент састоји се од различитих модула који контролишу логику инстанци саобраћајних објеката, као и постављања поставке КАРЛА симулационог света. Контрола над симулацијама, кроз КАРЛА клијент, успоставља се уз помоћ корисничког интерфејса кроз програмски језик Питон (енг. </w:t>
-      </w:r>
-      <w:r>
-        <w:rPr>
-          <w:i/>
-          <w:iCs/>
-          <w:lang w:val="en-US"/>
-        </w:rPr>
-        <w:t>Python</w:t>
-      </w:r>
-      <w:r>
-        <w:rPr>
-          <w:lang w:val="en-US"/>
-        </w:rPr>
-        <w:t xml:space="preserve">) </w:t>
+        <w:t>Начин функционисања симулатора заснива се на клијент-сервер комуникацији, где је симулаторски сервер задужен за све радње које се тичу саме симулације, као што су: читање сензора, прерачунавање физике, ажурирање стања КАРЛА симулационог света и инстанци саобраћајних објеката у њему. Са друге стране, КАРЛА клијент састоји се од различитих модула који контролишу логику инстанци саобраћајних објеката, као и постављања поставке КАРЛА симулационог света. Контрола над симулацијама, кроз КАРЛА клијент, успоставља се уз помоћ корисничког интерфејса кроз програмски језик Питон</w:t>
+      </w:r>
+      <w:r>
+        <w:rPr>
+          <w:lang w:val="en-US"/>
+        </w:rPr>
+        <w:t xml:space="preserve"> </w:t>
       </w:r>
       <w:r>
         <w:t xml:space="preserve">и </w:t>
@@ -20382,21 +20630,13 @@
         <w:t xml:space="preserve">, </w:t>
       </w:r>
       <w:r>
-        <w:t xml:space="preserve">долази као посебна библиотека програмског језика Питон (енг. </w:t>
-      </w:r>
-      <w:r>
-        <w:rPr>
-          <w:i/>
-          <w:iCs/>
-          <w:lang w:val="en-US"/>
-        </w:rPr>
-        <w:t>Python</w:t>
-      </w:r>
-      <w:r>
-        <w:rPr>
-          <w:lang w:val="en-US"/>
-        </w:rPr>
-        <w:t>).</w:t>
+        <w:t>долази као посебна библиотека програмског језика Питон</w:t>
+      </w:r>
+      <w:r>
+        <w:rPr>
+          <w:lang w:val="en-US"/>
+        </w:rPr>
+        <w:t>.</w:t>
       </w:r>
     </w:p>
     <w:p>
@@ -20507,33 +20747,7 @@
         <w:ind w:firstLine="720"/>
       </w:pPr>
       <w:r>
-        <w:t xml:space="preserve">Уколико се поменуте компоненте послажу смисленим редоследом, добијамо контролну петљу овог система. Контролна петља се извршава у потпуности унутар сценарија КАРЛА </w:t>
-      </w:r>
-      <w:r>
-        <w:rPr>
-          <w:lang w:val="en-US"/>
-        </w:rPr>
-        <w:t>(</w:t>
-      </w:r>
-      <w:r>
-        <w:t>енг</w:t>
-      </w:r>
-      <w:r>
-        <w:rPr>
-          <w:i/>
-          <w:iCs/>
-          <w:lang w:val="en-US"/>
-        </w:rPr>
-        <w:t>. Carla</w:t>
-      </w:r>
-      <w:r>
-        <w:rPr>
-          <w:lang w:val="en-US"/>
-        </w:rPr>
-        <w:t>)</w:t>
-      </w:r>
-      <w:r>
-        <w:t xml:space="preserve"> симулатора и приказана је на </w:t>
+        <w:t xml:space="preserve">Уколико се поменуте компоненте послажу смисленим редоследом, добијамо контролну петљу овог система. Контролна петља се извршава у потпуности унутар сценарија КАРЛА симулатора и приказана је на </w:t>
       </w:r>
       <w:r>
         <w:t>слици 4.1.</w:t>
@@ -21104,30 +21318,13 @@
         <w:t xml:space="preserve"> </w:t>
       </w:r>
       <w:r>
-        <w:t xml:space="preserve">КАРЛА </w:t>
-      </w:r>
-      <w:r>
-        <w:rPr>
-          <w:lang w:val="en-US"/>
-        </w:rPr>
-        <w:t>(</w:t>
-      </w:r>
-      <w:r>
-        <w:t>енг</w:t>
-      </w:r>
-      <w:r>
-        <w:rPr>
-          <w:i/>
-          <w:iCs/>
-          <w:lang w:val="en-US"/>
-        </w:rPr>
-        <w:t>. Carla</w:t>
-      </w:r>
-      <w:r>
-        <w:rPr>
-          <w:lang w:val="en-US"/>
-        </w:rPr>
-        <w:t xml:space="preserve">) </w:t>
+        <w:t>КАРЛА</w:t>
+      </w:r>
+      <w:r>
+        <w:rPr>
+          <w:lang w:val="en-US"/>
+        </w:rPr>
+        <w:t xml:space="preserve"> </w:t>
       </w:r>
       <w:r>
         <w:t xml:space="preserve">симулатора. Архитектура обучене неуронске мреже дата је на </w:t>
@@ -21942,24 +22139,7 @@
         <w:t>Прикупљање</w:t>
       </w:r>
       <w:r>
-        <w:t xml:space="preserve"> података за обучавање конволутивне неуронске мреже у виду фотографија омогућено је уз помоћ једне РГБ камере постављене на предњи део крова его возила унутар КАРЛА (енг. </w:t>
-      </w:r>
-      <w:r>
-        <w:rPr>
-          <w:i/>
-          <w:iCs/>
-          <w:lang w:val="en-US"/>
-        </w:rPr>
-        <w:t>CARLA</w:t>
-      </w:r>
-      <w:r>
-        <w:rPr>
-          <w:lang w:val="en-US"/>
-        </w:rPr>
-        <w:t>)</w:t>
-      </w:r>
-      <w:r>
-        <w:t xml:space="preserve"> симулатора. Уз помоћ доступних функционалности за аутоматско кретање свих возила које пружа КАРЛА симулатор, генерише се насумичан саобраћај, те се фотографије са РГБ камере чувају на тврди диск рачунара. Овим поступком прикупљено је </w:t>
+        <w:t xml:space="preserve"> података за обучавање конволутивне неуронске мреже у виду фотографија омогућено је уз помоћ једне РГБ камере постављене на предњи део крова его возила унутар КАРЛА симулатора. Уз помоћ доступних функционалности за аутоматско кретање свих возила које пружа КАРЛА симулатор, генерише се насумичан саобраћај, те се фотографије са РГБ камере чувају на тврди диск рачунара. Овим поступком прикупљено је </w:t>
       </w:r>
       <w:r>
         <w:rPr>
@@ -25890,7 +26070,15 @@
         <w:t>[-0.7, 0.7]</w:t>
       </w:r>
       <w:r>
-        <w:t>. Функција доброте прво елиминише све нулте вредности излазног сигнала ПИД контролера</w:t>
+        <w:t xml:space="preserve">. </w:t>
+      </w:r>
+      <w:r>
+        <w:t>Пренагло кочење или убрзавање аутомобила, поред утицаја на удобност вожње може довести и до проклизавања аутомобила у оба случаја, а како је КАРЛА симулатор користи реалне моделе аутомобила, ова појава се огледа и у њему.</w:t>
+      </w:r>
+    </w:p>
+    <w:p>
+      <w:r>
+        <w:t>Функција доброте прво елиминише све нулте вредности излазног сигнала ПИД контролера</w:t>
       </w:r>
       <w:r>
         <w:t>,</w:t>
@@ -26189,7 +26377,11 @@
     </w:p>
     <w:p>
       <w:r>
-        <w:t>Након иницијалног проласка кроз тродимензионалну мрежу коефицијената, врши се доштимавање коефицијената поновним проласком кроз нову тродимензионалну мрежу чије се вредности налазе у околини в</w:t>
+        <w:t xml:space="preserve">Након иницијалног проласка кроз тродимензионалну мрежу коефицијената, врши се доштимавање коефицијената поновним проласком кроз нову тродимензионалну </w:t>
+      </w:r>
+      <w:r>
+        <w:lastRenderedPageBreak/>
+        <w:t>мрежу чије се вредности налазе у околини в</w:t>
       </w:r>
       <w:r>
         <w:t xml:space="preserve">редности </w:t>
@@ -26244,7 +26436,6 @@
               <w:jc w:val="center"/>
             </w:pPr>
             <w:r>
-              <w:lastRenderedPageBreak/>
               <w:t>Коефицијент</w:t>
             </w:r>
           </w:p>
@@ -26937,24 +27128,8 @@
         <w:ind w:firstLine="432"/>
       </w:pPr>
       <w:r>
-        <w:t xml:space="preserve">С обзиром да је имплементација овог система реализована унутар КАРЛА (енг. </w:t>
-      </w:r>
-      <w:r>
-        <w:rPr>
-          <w:i/>
-          <w:iCs/>
-          <w:lang w:val="en-US"/>
-        </w:rPr>
-        <w:t>CARLA</w:t>
-      </w:r>
-      <w:r>
-        <w:rPr>
-          <w:lang w:val="en-US"/>
-        </w:rPr>
-        <w:t>)</w:t>
-      </w:r>
-      <w:r>
-        <w:t xml:space="preserve"> симулатора, </w:t>
+        <w:lastRenderedPageBreak/>
+        <w:t xml:space="preserve">С обзиром да је имплементација овог система реализована унутар КАРЛА симулатора, </w:t>
       </w:r>
       <w:r>
         <w:t>искоришћена</w:t>
@@ -26979,7 +27154,6 @@
         <w:jc w:val="left"/>
       </w:pPr>
       <w:r>
-        <w:lastRenderedPageBreak/>
         <w:br w:type="page"/>
       </w:r>
     </w:p>
@@ -27051,41 +27225,7 @@
         <w:t>искоришћен</w:t>
       </w:r>
       <w:r>
-        <w:t xml:space="preserve"> је симулатор отвореног кода КАРЛА (енг. </w:t>
-      </w:r>
-      <w:r>
-        <w:rPr>
-          <w:i/>
-          <w:iCs/>
-          <w:lang w:val="en-US"/>
-        </w:rPr>
-        <w:t>CARLA</w:t>
-      </w:r>
-      <w:r>
-        <w:rPr>
-          <w:lang w:val="en-US"/>
-        </w:rPr>
-        <w:t>)</w:t>
-      </w:r>
-      <w:r>
-        <w:t xml:space="preserve">, који нам релативно лако обезбеђује потребне функционалности за генерисање саобраћаја, његово кретање у симулационом простору и прилагођавање корисниковим потребама кроз кориснички интерфејс Питон програмског језика (енг. </w:t>
-      </w:r>
-      <w:r>
-        <w:rPr>
-          <w:i/>
-          <w:iCs/>
-          <w:lang w:val="en-US"/>
-        </w:rPr>
-        <w:t>Python</w:t>
-      </w:r>
-      <w:r>
-        <w:rPr>
-          <w:lang w:val="en-US"/>
-        </w:rPr>
-        <w:t>)</w:t>
-      </w:r>
-      <w:r>
-        <w:t>.</w:t>
+        <w:t xml:space="preserve"> је симулатор отвореног кода КАРЛА, који нам релативно лако обезбеђује потребне функционалности за генерисање саобраћаја, његово кретање у симулационом простору и прилагођавање корисниковим потребама кроз кориснички интерфејс Питон програмског језика.</w:t>
       </w:r>
     </w:p>
     <w:p>
@@ -27209,24 +27349,7 @@
     </w:p>
     <w:p>
       <w:r>
-        <w:t xml:space="preserve">На основу тока података унутар КАРЛА (енг. </w:t>
-      </w:r>
-      <w:r>
-        <w:rPr>
-          <w:i/>
-          <w:iCs/>
-          <w:lang w:val="en-US"/>
-        </w:rPr>
-        <w:t>CARLA</w:t>
-      </w:r>
-      <w:r>
-        <w:rPr>
-          <w:lang w:val="en-US"/>
-        </w:rPr>
-        <w:t>)</w:t>
-      </w:r>
-      <w:r>
-        <w:t xml:space="preserve"> симулационог света са </w:t>
+        <w:t xml:space="preserve">На основу тока података унутар КАРЛА симулационог света са </w:t>
       </w:r>
       <w:r>
         <w:t>слике 5.1</w:t>
@@ -27291,7 +27414,46 @@
         </w:rPr>
       </w:pPr>
       <w:r>
-        <w:t xml:space="preserve">КАРЛА симулатор нам, као што је већ поменуто, омогућава креирање КАРЛА симулационог света у коме се може креирати реалан сценарио жељених саобраћајних ситуација. Оно што се може сматрати као недостатак КАРЛА симулатора јесте што не постоји, поред споменуте додатне библиотеке покретача сценарија (енг. </w:t>
+        <w:t>КАРЛА симулатор нам, као што је већ поменуто, омогућава креирање КАРЛА симулационог света у коме се може креирати реалан сценарио жељених саобраћајних ситуација. Оно што се може сматрати као недостатак КАРЛА симулатора јесте што не постоји, поред споменуте додатне библиотеке покретача сценарија,</w:t>
+      </w:r>
+      <w:r>
+        <w:rPr>
+          <w:lang w:val="en-US"/>
+        </w:rPr>
+        <w:t xml:space="preserve"> </w:t>
+      </w:r>
+      <w:r>
+        <w:t>уграђени механизам који би омогућио креирање више различитих сценарија и њихово секвенцијално извршавање.</w:t>
+      </w:r>
+      <w:r>
+        <w:rPr>
+          <w:lang w:val="en-US"/>
+        </w:rPr>
+        <w:t xml:space="preserve"> M</w:t>
+      </w:r>
+      <w:r>
+        <w:t>еђутим</w:t>
+      </w:r>
+      <w:r>
+        <w:rPr>
+          <w:lang w:val="en-US"/>
+        </w:rPr>
+        <w:t>,</w:t>
+      </w:r>
+      <w:r>
+        <w:t xml:space="preserve"> приликом израде овог рада примећено је</w:t>
+      </w:r>
+      <w:r>
+        <w:rPr>
+          <w:lang w:val="en-US"/>
+        </w:rPr>
+        <w:t xml:space="preserve"> </w:t>
+      </w:r>
+      <w:r>
+        <w:t>и</w:t>
+      </w:r>
+      <w:r>
+        <w:t xml:space="preserve"> да је поменута библиотека изразито тешка за постављање, комплексна и нестабилна.  Због тога за потребе овог рада, у програмском језику Питон имплементиран је један такав механизам који омогућава поменуту функционалност. Симболично, овај механизам назван је </w:t>
       </w:r>
       <w:r>
         <w:rPr>
@@ -27299,104 +27461,23 @@
           <w:iCs/>
           <w:lang w:val="en-US"/>
         </w:rPr>
-        <w:t>Scenario Runner</w:t>
-      </w:r>
-      <w:r>
-        <w:rPr>
-          <w:lang w:val="en-US"/>
-        </w:rPr>
-        <w:t>)</w:t>
-      </w:r>
-      <w:r>
-        <w:t>,</w:t>
-      </w:r>
-      <w:r>
-        <w:rPr>
-          <w:lang w:val="en-US"/>
-        </w:rPr>
-        <w:t xml:space="preserve"> </w:t>
-      </w:r>
-      <w:r>
-        <w:t>уграђени механизам који би омогућио креирање више различитих сценарија и њихово секвенцијално извршавање.</w:t>
-      </w:r>
-      <w:r>
-        <w:rPr>
-          <w:lang w:val="en-US"/>
-        </w:rPr>
-        <w:t xml:space="preserve"> M</w:t>
-      </w:r>
-      <w:r>
-        <w:t>еђутим</w:t>
-      </w:r>
-      <w:r>
-        <w:rPr>
-          <w:lang w:val="en-US"/>
-        </w:rPr>
-        <w:t>,</w:t>
-      </w:r>
-      <w:r>
-        <w:t xml:space="preserve"> приликом израде овог рада примећено је</w:t>
-      </w:r>
-      <w:r>
-        <w:rPr>
-          <w:lang w:val="en-US"/>
-        </w:rPr>
-        <w:t xml:space="preserve"> </w:t>
-      </w:r>
-      <w:r>
-        <w:t>и</w:t>
-      </w:r>
-      <w:r>
-        <w:t xml:space="preserve"> да је поменута библиотека изразито тешка за постављање, комплексна и нестабилна.  Због тога за потребе овог рада, у програмском језику Питон (енг. </w:t>
+        <w:t>SimScenarioRunner</w:t>
       </w:r>
       <w:r>
         <w:rPr>
           <w:i/>
           <w:iCs/>
-          <w:lang w:val="en-US"/>
-        </w:rPr>
-        <w:t>Python</w:t>
-      </w:r>
-      <w:r>
-        <w:rPr>
-          <w:lang w:val="en-US"/>
-        </w:rPr>
-        <w:t xml:space="preserve">) </w:t>
-      </w:r>
-      <w:r>
-        <w:t xml:space="preserve">имплементиран је један такав механизам који омогућава поменуту функционалност. Симболично, овај механизам назван је </w:t>
-      </w:r>
-      <w:r>
-        <w:rPr>
-          <w:i/>
-          <w:iCs/>
-          <w:lang w:val="en-US"/>
-        </w:rPr>
-        <w:t>SimScenarioRunner</w:t>
-      </w:r>
-      <w:r>
-        <w:rPr>
-          <w:i/>
-          <w:iCs/>
         </w:rPr>
         <w:t xml:space="preserve">, </w:t>
       </w:r>
       <w:r>
-        <w:t xml:space="preserve">и имплементира га истоимена класа програмског језика Питон (енг. </w:t>
-      </w:r>
-      <w:r>
-        <w:rPr>
-          <w:i/>
-          <w:iCs/>
-          <w:lang w:val="en-US"/>
-        </w:rPr>
-        <w:t>Python</w:t>
-      </w:r>
-      <w:r>
-        <w:rPr>
-          <w:lang w:val="en-US"/>
-        </w:rPr>
-        <w:t>).</w:t>
+        <w:t>и имплементира га истоимена класа програмског језика Питон</w:t>
+      </w:r>
+      <w:r>
+        <w:rPr>
+          <w:lang w:val="en-US"/>
+        </w:rPr>
+        <w:t>.</w:t>
       </w:r>
     </w:p>
     <w:p>
@@ -30617,10 +30698,10 @@
                 <v:path o:extrusionok="f" gradientshapeok="t" o:connecttype="rect"/>
                 <o:lock v:ext="edit" aspectratio="t"/>
               </v:shapetype>
-              <v:shape id="_x0000_i1025" type="#_x0000_t75" style="width:65pt;height:58pt" fillcolor="window">
+              <v:shape id="_x0000_i1025" type="#_x0000_t75" style="width:65pt;height:57.95pt" fillcolor="window">
                 <v:imagedata r:id="rId1" o:title=""/>
               </v:shape>
-              <o:OLEObject Type="Embed" ProgID="PBrush" ShapeID="_x0000_i1025" DrawAspect="Content" ObjectID="_1716499005" r:id="rId2"/>
+              <o:OLEObject Type="Embed" ProgID="PBrush" ShapeID="_x0000_i1025" DrawAspect="Content" ObjectID="_1716501024" r:id="rId2"/>
             </w:object>
           </w:r>
         </w:p>
@@ -37403,7 +37484,6 @@
   <w:rsids>
     <w:rsidRoot w:val="008D4EA4"/>
     <w:rsid w:val="001E061E"/>
-    <w:rsid w:val="00295BD2"/>
     <w:rsid w:val="002B6A35"/>
     <w:rsid w:val="00356840"/>
     <w:rsid w:val="005A5147"/>
@@ -37413,6 +37493,7 @@
     <w:rsid w:val="00740AE9"/>
     <w:rsid w:val="007756DA"/>
     <w:rsid w:val="00783DA5"/>
+    <w:rsid w:val="00842E99"/>
     <w:rsid w:val="008A63FB"/>
     <w:rsid w:val="008D4EA4"/>
     <w:rsid w:val="0099419C"/>

</xml_diff>